<commit_message>
Language tool von Domi
</commit_message>
<xml_diff>
--- a/AB_GIT_2.docx
+++ b/AB_GIT_2.docx
@@ -54,7 +54,49 @@
         <w:rPr>
           <w:color w:val="000000"/>
         </w:rPr>
-        <w:t>Wie würdest du die Hauptunterschiede zwischen Branching und Merging in Git erklären, und warum sind diese Konzepte für die Zusammenarbeit in der Softwareentwicklung wichtig?</w:t>
+        <w:t xml:space="preserve">Wie würdest du die Hauptunterschiede zwischen </w:t>
+      </w:r>
+      <w:proofErr w:type="spellStart"/>
+      <w:r>
+        <w:rPr>
+          <w:color w:val="000000"/>
+        </w:rPr>
+        <w:t>Branching</w:t>
+      </w:r>
+      <w:proofErr w:type="spellEnd"/>
+      <w:r>
+        <w:rPr>
+          <w:color w:val="000000"/>
+        </w:rPr>
+        <w:t xml:space="preserve"> und </w:t>
+      </w:r>
+      <w:proofErr w:type="spellStart"/>
+      <w:r>
+        <w:rPr>
+          <w:color w:val="000000"/>
+        </w:rPr>
+        <w:t>Merging</w:t>
+      </w:r>
+      <w:proofErr w:type="spellEnd"/>
+      <w:r>
+        <w:rPr>
+          <w:color w:val="000000"/>
+        </w:rPr>
+        <w:t xml:space="preserve"> in </w:t>
+      </w:r>
+      <w:proofErr w:type="spellStart"/>
+      <w:r>
+        <w:rPr>
+          <w:color w:val="000000"/>
+        </w:rPr>
+        <w:t>Git</w:t>
+      </w:r>
+      <w:proofErr w:type="spellEnd"/>
+      <w:r>
+        <w:rPr>
+          <w:color w:val="000000"/>
+        </w:rPr>
+        <w:t xml:space="preserve"> erklären, und warum sind diese Konzepte für die Zusammenarbeit in der Softwareentwicklung wichtig?</w:t>
       </w:r>
     </w:p>
     <w:p>
@@ -69,7 +111,49 @@
         <w:rPr>
           <w:color w:val="000000"/>
         </w:rPr>
-        <w:t>Welche Herausforderungen können beim Mergen von Branches in Git auftreten und wie kann man diese lösen?</w:t>
+        <w:t xml:space="preserve">Welche Herausforderungen können beim </w:t>
+      </w:r>
+      <w:proofErr w:type="spellStart"/>
+      <w:r>
+        <w:rPr>
+          <w:color w:val="000000"/>
+        </w:rPr>
+        <w:t>Mergen</w:t>
+      </w:r>
+      <w:proofErr w:type="spellEnd"/>
+      <w:r>
+        <w:rPr>
+          <w:color w:val="000000"/>
+        </w:rPr>
+        <w:t xml:space="preserve"> von </w:t>
+      </w:r>
+      <w:proofErr w:type="spellStart"/>
+      <w:r>
+        <w:rPr>
+          <w:color w:val="000000"/>
+        </w:rPr>
+        <w:t>Branches</w:t>
+      </w:r>
+      <w:proofErr w:type="spellEnd"/>
+      <w:r>
+        <w:rPr>
+          <w:color w:val="000000"/>
+        </w:rPr>
+        <w:t xml:space="preserve"> in </w:t>
+      </w:r>
+      <w:proofErr w:type="spellStart"/>
+      <w:r>
+        <w:rPr>
+          <w:color w:val="000000"/>
+        </w:rPr>
+        <w:t>Git</w:t>
+      </w:r>
+      <w:proofErr w:type="spellEnd"/>
+      <w:r>
+        <w:rPr>
+          <w:color w:val="000000"/>
+        </w:rPr>
+        <w:t xml:space="preserve"> auftreten und wie kann man diese lösen?</w:t>
       </w:r>
     </w:p>
     <w:p>
@@ -84,7 +168,35 @@
         <w:rPr>
           <w:color w:val="000000"/>
         </w:rPr>
-        <w:t>Worin unterscheidet sich Forking von Branching, und in welchen Situationen würdest du welche Methode bevorzugen?</w:t>
+        <w:t xml:space="preserve">Worin unterscheidet sich </w:t>
+      </w:r>
+      <w:proofErr w:type="spellStart"/>
+      <w:r>
+        <w:rPr>
+          <w:color w:val="000000"/>
+        </w:rPr>
+        <w:t>Forking</w:t>
+      </w:r>
+      <w:proofErr w:type="spellEnd"/>
+      <w:r>
+        <w:rPr>
+          <w:color w:val="000000"/>
+        </w:rPr>
+        <w:t xml:space="preserve"> von </w:t>
+      </w:r>
+      <w:proofErr w:type="spellStart"/>
+      <w:r>
+        <w:rPr>
+          <w:color w:val="000000"/>
+        </w:rPr>
+        <w:t>Branching</w:t>
+      </w:r>
+      <w:proofErr w:type="spellEnd"/>
+      <w:r>
+        <w:rPr>
+          <w:color w:val="000000"/>
+        </w:rPr>
+        <w:t>, und in welchen Situationen würdest du welche Methode bevorzugen?</w:t>
       </w:r>
     </w:p>
     <w:p>
@@ -99,7 +211,35 @@
         <w:rPr>
           <w:color w:val="000000"/>
         </w:rPr>
-        <w:t>Welche Vorteile bieten Pull Requests in der Teamarbeit mit Git, und wie tragen sie zur Verbesserung der Codequalität bei?</w:t>
+        <w:t xml:space="preserve">Welche Vorteile bieten Pull </w:t>
+      </w:r>
+      <w:proofErr w:type="spellStart"/>
+      <w:r>
+        <w:rPr>
+          <w:color w:val="000000"/>
+        </w:rPr>
+        <w:t>Requests</w:t>
+      </w:r>
+      <w:proofErr w:type="spellEnd"/>
+      <w:r>
+        <w:rPr>
+          <w:color w:val="000000"/>
+        </w:rPr>
+        <w:t xml:space="preserve"> in der Teamarbeit mit </w:t>
+      </w:r>
+      <w:proofErr w:type="spellStart"/>
+      <w:r>
+        <w:rPr>
+          <w:color w:val="000000"/>
+        </w:rPr>
+        <w:t>Git</w:t>
+      </w:r>
+      <w:proofErr w:type="spellEnd"/>
+      <w:r>
+        <w:rPr>
+          <w:color w:val="000000"/>
+        </w:rPr>
+        <w:t>, und wie tragen sie zur Verbesserung der Codequalität bei?</w:t>
       </w:r>
     </w:p>
     <w:p>
@@ -114,7 +254,21 @@
         <w:rPr>
           <w:color w:val="000000"/>
         </w:rPr>
-        <w:t>Erkläre einen typischen Git-Workflow in einem Team von Softwareentwickler*innen.</w:t>
+        <w:t xml:space="preserve">Erkläre einen typischen </w:t>
+      </w:r>
+      <w:proofErr w:type="spellStart"/>
+      <w:r>
+        <w:rPr>
+          <w:color w:val="000000"/>
+        </w:rPr>
+        <w:t>Git</w:t>
+      </w:r>
+      <w:proofErr w:type="spellEnd"/>
+      <w:r>
+        <w:rPr>
+          <w:color w:val="000000"/>
+        </w:rPr>
+        <w:t>-Workflow in einem Team von Softwareentwickler*innen.</w:t>
       </w:r>
     </w:p>
     <w:p>
@@ -150,7 +304,39 @@
           <w:color w:val="000000"/>
           <w:lang w:eastAsia="de-AT"/>
         </w:rPr>
-        <w:t>Navigiere in deinem Terminal zu dem Verzeichnis, in dem du dein Git-Repository erstellen möchtest und initialisiere ein Git-Repository.</w:t>
+        <w:t xml:space="preserve">Navigiere in deinem Terminal zu dem Verzeichnis, in dem du dein </w:t>
+      </w:r>
+      <w:proofErr w:type="spellStart"/>
+      <w:r>
+        <w:rPr>
+          <w:color w:val="000000"/>
+          <w:lang w:eastAsia="de-AT"/>
+        </w:rPr>
+        <w:t>Git</w:t>
+      </w:r>
+      <w:proofErr w:type="spellEnd"/>
+      <w:r>
+        <w:rPr>
+          <w:color w:val="000000"/>
+          <w:lang w:eastAsia="de-AT"/>
+        </w:rPr>
+        <w:t xml:space="preserve">-Repository erstellen möchtest und initialisiere ein </w:t>
+      </w:r>
+      <w:proofErr w:type="spellStart"/>
+      <w:r>
+        <w:rPr>
+          <w:color w:val="000000"/>
+          <w:lang w:eastAsia="de-AT"/>
+        </w:rPr>
+        <w:t>Git</w:t>
+      </w:r>
+      <w:proofErr w:type="spellEnd"/>
+      <w:r>
+        <w:rPr>
+          <w:color w:val="000000"/>
+          <w:lang w:eastAsia="de-AT"/>
+        </w:rPr>
+        <w:t>-Repository.</w:t>
       </w:r>
     </w:p>
     <w:p>
@@ -177,6 +363,43 @@
         </w:tabs>
         <w:ind w:hanging="360"/>
       </w:pPr>
+      <w:r>
+        <w:drawing>
+          <wp:inline distT="0" distB="0" distL="0" distR="0" wp14:anchorId="6DBB9080" wp14:editId="6BE0EF2C">
+            <wp:extent cx="5982970" cy="3086380"/>
+            <wp:effectExtent l="0" t="0" r="0" b="0"/>
+            <wp:docPr id="846826815" name="Grafik 1" descr="Ein Bild, das Text, Screenshot, Software, Multimedia-Software enthält.&#10;&#10;KI-generierte Inhalte können fehlerhaft sein."/>
+            <wp:cNvGraphicFramePr>
+              <a:graphicFrameLocks xmlns:a="http://schemas.openxmlformats.org/drawingml/2006/main" noChangeAspect="1"/>
+            </wp:cNvGraphicFramePr>
+            <a:graphic xmlns:a="http://schemas.openxmlformats.org/drawingml/2006/main">
+              <a:graphicData uri="http://schemas.openxmlformats.org/drawingml/2006/picture">
+                <pic:pic xmlns:pic="http://schemas.openxmlformats.org/drawingml/2006/picture">
+                  <pic:nvPicPr>
+                    <pic:cNvPr id="846826815" name="Grafik 1" descr="Ein Bild, das Text, Screenshot, Software, Multimedia-Software enthält.&#10;&#10;KI-generierte Inhalte können fehlerhaft sein."/>
+                    <pic:cNvPicPr/>
+                  </pic:nvPicPr>
+                  <pic:blipFill>
+                    <a:blip r:embed="rId7"/>
+                    <a:stretch>
+                      <a:fillRect/>
+                    </a:stretch>
+                  </pic:blipFill>
+                  <pic:spPr>
+                    <a:xfrm>
+                      <a:off x="0" y="0"/>
+                      <a:ext cx="5993028" cy="3091568"/>
+                    </a:xfrm>
+                    <a:prstGeom prst="rect">
+                      <a:avLst/>
+                    </a:prstGeom>
+                  </pic:spPr>
+                </pic:pic>
+              </a:graphicData>
+            </a:graphic>
+          </wp:inline>
+        </w:drawing>
+      </w:r>
     </w:p>
     <w:p>
       <w:pPr>
@@ -202,7 +425,39 @@
           <w:lang w:eastAsia="de-AT"/>
         </w:rPr>
         <w:br/>
-        <w:t>Teste die GUI, erstelle einen commit für diese Version und lade das Repository auf Github.</w:t>
+        <w:t xml:space="preserve">Teste die GUI, erstelle einen </w:t>
+      </w:r>
+      <w:proofErr w:type="spellStart"/>
+      <w:r>
+        <w:rPr>
+          <w:color w:val="000000"/>
+          <w:lang w:eastAsia="de-AT"/>
+        </w:rPr>
+        <w:t>commit</w:t>
+      </w:r>
+      <w:proofErr w:type="spellEnd"/>
+      <w:r>
+        <w:rPr>
+          <w:color w:val="000000"/>
+          <w:lang w:eastAsia="de-AT"/>
+        </w:rPr>
+        <w:t xml:space="preserve"> für diese Version und lade das Repository auf </w:t>
+      </w:r>
+      <w:proofErr w:type="spellStart"/>
+      <w:r>
+        <w:rPr>
+          <w:color w:val="000000"/>
+          <w:lang w:eastAsia="de-AT"/>
+        </w:rPr>
+        <w:t>Github</w:t>
+      </w:r>
+      <w:proofErr w:type="spellEnd"/>
+      <w:r>
+        <w:rPr>
+          <w:color w:val="000000"/>
+          <w:lang w:eastAsia="de-AT"/>
+        </w:rPr>
+        <w:t>.</w:t>
       </w:r>
     </w:p>
     <w:p>
@@ -235,6 +490,44 @@
           <w:tab w:val="right" w:pos="14940"/>
         </w:tabs>
       </w:pPr>
+      <w:r>
+        <w:lastRenderedPageBreak/>
+        <w:drawing>
+          <wp:inline distT="0" distB="0" distL="0" distR="0" wp14:anchorId="15481B20" wp14:editId="25CA38A1">
+            <wp:extent cx="5899150" cy="2255723"/>
+            <wp:effectExtent l="0" t="0" r="6350" b="0"/>
+            <wp:docPr id="876695832" name="Grafik 1" descr="Ein Bild, das Text, Screenshot, Software, Multimedia-Software enthält.&#10;&#10;KI-generierte Inhalte können fehlerhaft sein."/>
+            <wp:cNvGraphicFramePr>
+              <a:graphicFrameLocks xmlns:a="http://schemas.openxmlformats.org/drawingml/2006/main" noChangeAspect="1"/>
+            </wp:cNvGraphicFramePr>
+            <a:graphic xmlns:a="http://schemas.openxmlformats.org/drawingml/2006/main">
+              <a:graphicData uri="http://schemas.openxmlformats.org/drawingml/2006/picture">
+                <pic:pic xmlns:pic="http://schemas.openxmlformats.org/drawingml/2006/picture">
+                  <pic:nvPicPr>
+                    <pic:cNvPr id="876695832" name="Grafik 1" descr="Ein Bild, das Text, Screenshot, Software, Multimedia-Software enthält.&#10;&#10;KI-generierte Inhalte können fehlerhaft sein."/>
+                    <pic:cNvPicPr/>
+                  </pic:nvPicPr>
+                  <pic:blipFill>
+                    <a:blip r:embed="rId8"/>
+                    <a:stretch>
+                      <a:fillRect/>
+                    </a:stretch>
+                  </pic:blipFill>
+                  <pic:spPr>
+                    <a:xfrm>
+                      <a:off x="0" y="0"/>
+                      <a:ext cx="5904245" cy="2257671"/>
+                    </a:xfrm>
+                    <a:prstGeom prst="rect">
+                      <a:avLst/>
+                    </a:prstGeom>
+                  </pic:spPr>
+                </pic:pic>
+              </a:graphicData>
+            </a:graphic>
+          </wp:inline>
+        </w:drawing>
+      </w:r>
     </w:p>
     <w:p>
       <w:pPr>
@@ -252,7 +545,55 @@
           <w:color w:val="000000"/>
           <w:lang w:eastAsia="de-AT"/>
         </w:rPr>
-        <w:t>Erstelle einen neuen branch feature/multi-language-support. Erweitere dein Programm so, dass beim Klick auf einen Button die Sprache in allen Widgets der GUI geändert wird.</w:t>
+        <w:t xml:space="preserve">Erstelle einen neuen </w:t>
+      </w:r>
+      <w:proofErr w:type="spellStart"/>
+      <w:r>
+        <w:rPr>
+          <w:color w:val="000000"/>
+          <w:lang w:eastAsia="de-AT"/>
+        </w:rPr>
+        <w:t>branch</w:t>
+      </w:r>
+      <w:proofErr w:type="spellEnd"/>
+      <w:r>
+        <w:rPr>
+          <w:color w:val="000000"/>
+          <w:lang w:eastAsia="de-AT"/>
+        </w:rPr>
+        <w:t xml:space="preserve"> feature/multi-</w:t>
+      </w:r>
+      <w:proofErr w:type="spellStart"/>
+      <w:r>
+        <w:rPr>
+          <w:color w:val="000000"/>
+          <w:lang w:eastAsia="de-AT"/>
+        </w:rPr>
+        <w:t>language</w:t>
+      </w:r>
+      <w:proofErr w:type="spellEnd"/>
+      <w:r>
+        <w:rPr>
+          <w:color w:val="000000"/>
+          <w:lang w:eastAsia="de-AT"/>
+        </w:rPr>
+        <w:t xml:space="preserve">-support. Erweitere dein Programm so, </w:t>
+      </w:r>
+      <w:proofErr w:type="spellStart"/>
+      <w:r>
+        <w:rPr>
+          <w:color w:val="000000"/>
+          <w:lang w:eastAsia="de-AT"/>
+        </w:rPr>
+        <w:t>dass</w:t>
+      </w:r>
+      <w:proofErr w:type="spellEnd"/>
+      <w:r>
+        <w:rPr>
+          <w:color w:val="000000"/>
+          <w:lang w:eastAsia="de-AT"/>
+        </w:rPr>
+        <w:t xml:space="preserve"> beim Klick auf einen Button die Sprache in allen Widgets der GUI geändert wird.</w:t>
       </w:r>
     </w:p>
     <w:p>
@@ -270,6 +611,15 @@
         </w:rPr>
         <w:t>[Screenshot]</w:t>
       </w:r>
+    </w:p>
+    <w:p>
+      <w:pPr>
+        <w:pStyle w:val="Listenabsatz"/>
+        <w:tabs>
+          <w:tab w:val="right" w:pos="14940"/>
+        </w:tabs>
+        <w:ind w:hanging="360"/>
+      </w:pPr>
     </w:p>
     <w:p>
       <w:pPr>
@@ -296,7 +646,55 @@
           <w:color w:val="000000"/>
           <w:lang w:eastAsia="de-AT"/>
         </w:rPr>
-        <w:t>Erstelle einen fork des Repositories deiner Sitznachbarin, erweitere die Version deiner Sitznachbarin um ein Feature deiner Wahl. Teste das Programm und erstelle einen pull request, sobald du zufrieden bist.</w:t>
+        <w:t xml:space="preserve">Erstelle einen </w:t>
+      </w:r>
+      <w:proofErr w:type="spellStart"/>
+      <w:r>
+        <w:rPr>
+          <w:color w:val="000000"/>
+          <w:lang w:eastAsia="de-AT"/>
+        </w:rPr>
+        <w:t>fork</w:t>
+      </w:r>
+      <w:proofErr w:type="spellEnd"/>
+      <w:r>
+        <w:rPr>
+          <w:color w:val="000000"/>
+          <w:lang w:eastAsia="de-AT"/>
+        </w:rPr>
+        <w:t xml:space="preserve"> des </w:t>
+      </w:r>
+      <w:proofErr w:type="spellStart"/>
+      <w:r>
+        <w:rPr>
+          <w:color w:val="000000"/>
+          <w:lang w:eastAsia="de-AT"/>
+        </w:rPr>
+        <w:t>Repositories</w:t>
+      </w:r>
+      <w:proofErr w:type="spellEnd"/>
+      <w:r>
+        <w:rPr>
+          <w:color w:val="000000"/>
+          <w:lang w:eastAsia="de-AT"/>
+        </w:rPr>
+        <w:t xml:space="preserve"> deiner Sitznachbarin, erweitere die Version deiner Sitznachbarin um ein Feature deiner Wahl. Teste das Programm und erstelle einen pull </w:t>
+      </w:r>
+      <w:proofErr w:type="spellStart"/>
+      <w:r>
+        <w:rPr>
+          <w:color w:val="000000"/>
+          <w:lang w:eastAsia="de-AT"/>
+        </w:rPr>
+        <w:t>request</w:t>
+      </w:r>
+      <w:proofErr w:type="spellEnd"/>
+      <w:r>
+        <w:rPr>
+          <w:color w:val="000000"/>
+          <w:lang w:eastAsia="de-AT"/>
+        </w:rPr>
+        <w:t>, sobald du zufrieden bist.</w:t>
       </w:r>
     </w:p>
     <w:p>
@@ -340,7 +738,39 @@
           <w:color w:val="000000"/>
           <w:lang w:eastAsia="de-AT"/>
         </w:rPr>
-        <w:t>Nimm Änderungen, die jemand anderer aus der Klasse an deinem Repository durchführt, durch Akzeptieren eines pull requests in deine main-branch auf. Achtung: Überprüfe vorher gewissenhaft, welche Änderungen durchgeführt werden und ob du diese wirklich akzeptieren willst.</w:t>
+        <w:t xml:space="preserve">Nimm Änderungen, die jemand anderer aus der Klasse an deinem Repository durchführt, durch Akzeptieren eines pull </w:t>
+      </w:r>
+      <w:proofErr w:type="spellStart"/>
+      <w:r>
+        <w:rPr>
+          <w:color w:val="000000"/>
+          <w:lang w:eastAsia="de-AT"/>
+        </w:rPr>
+        <w:t>requests</w:t>
+      </w:r>
+      <w:proofErr w:type="spellEnd"/>
+      <w:r>
+        <w:rPr>
+          <w:color w:val="000000"/>
+          <w:lang w:eastAsia="de-AT"/>
+        </w:rPr>
+        <w:t xml:space="preserve"> in deine main-</w:t>
+      </w:r>
+      <w:proofErr w:type="spellStart"/>
+      <w:r>
+        <w:rPr>
+          <w:color w:val="000000"/>
+          <w:lang w:eastAsia="de-AT"/>
+        </w:rPr>
+        <w:t>branch</w:t>
+      </w:r>
+      <w:proofErr w:type="spellEnd"/>
+      <w:r>
+        <w:rPr>
+          <w:color w:val="000000"/>
+          <w:lang w:eastAsia="de-AT"/>
+        </w:rPr>
+        <w:t xml:space="preserve"> auf. Achtung: Überprüfe vorher gewissenhaft, welche Änderungen durchgeführt werden und ob du diese wirklich akzeptieren willst.</w:t>
       </w:r>
     </w:p>
     <w:p>
@@ -360,8 +790,8 @@
       </w:r>
     </w:p>
     <w:sectPr>
-      <w:headerReference w:type="default" r:id="rId7"/>
-      <w:footerReference w:type="default" r:id="rId8"/>
+      <w:headerReference w:type="default" r:id="rId9"/>
+      <w:footerReference w:type="default" r:id="rId10"/>
       <w:pgSz w:w="11906" w:h="16838"/>
       <w:pgMar w:top="720" w:right="720" w:bottom="720" w:left="720" w:header="720" w:footer="720" w:gutter="0"/>
       <w:cols w:space="720"/>
@@ -1663,7 +2093,6 @@
   </w:num>
   <w:num w:numId="10" w16cid:durableId="947852462">
     <w:abstractNumId w:val="4"/>
-    <w:lvlOverride w:ilvl="0"/>
   </w:num>
   <w:num w:numId="11" w16cid:durableId="745493081">
     <w:abstractNumId w:val="3"/>

</xml_diff>